<commit_message>
Diberi bg tambah fix bot
Fix bot :
- Perbaiki tidak melihat ke musuh saat membidik ke musuh
- Perbaiki bersusaha mengambil power up yang tidak ada bola
</commit_message>
<xml_diff>
--- a/BukuStuff/Hasil/Bab5.docx
+++ b/BukuStuff/Hasil/Bab5.docx
@@ -24,20 +24,230 @@
       </w:pPr>
     </w:p>
     <w:p>
-      <w:r>
-        <w:t xml:space="preserve">Dalam bab ini akan dijelaskan tahap – tahap </w:t>
-      </w:r>
-      <w:r>
-        <w:t xml:space="preserve">dalam </w:t>
-      </w:r>
-      <w:r>
-        <w:t xml:space="preserve">menentukan </w:t>
-      </w:r>
-      <w:r>
-        <w:t>aspek – aspek dalam membuat game Tugas Akhir ini</w:t>
-      </w:r>
-      <w:r>
-        <w:t>. Diantaranya adalah UI, karakter, level dan UX.</w:t>
+      <w:proofErr w:type="spellStart"/>
+      <w:r>
+        <w:t>Dalam</w:t>
+      </w:r>
+      <w:proofErr w:type="spellEnd"/>
+      <w:r>
+        <w:t xml:space="preserve"> </w:t>
+      </w:r>
+      <w:proofErr w:type="spellStart"/>
+      <w:r>
+        <w:t>bab</w:t>
+      </w:r>
+      <w:proofErr w:type="spellEnd"/>
+      <w:r>
+        <w:t xml:space="preserve"> </w:t>
+      </w:r>
+      <w:proofErr w:type="spellStart"/>
+      <w:r>
+        <w:t>ini</w:t>
+      </w:r>
+      <w:proofErr w:type="spellEnd"/>
+      <w:r>
+        <w:t xml:space="preserve"> </w:t>
+      </w:r>
+      <w:proofErr w:type="spellStart"/>
+      <w:r>
+        <w:t>akan</w:t>
+      </w:r>
+      <w:proofErr w:type="spellEnd"/>
+      <w:r>
+        <w:t xml:space="preserve"> </w:t>
+      </w:r>
+      <w:proofErr w:type="spellStart"/>
+      <w:r>
+        <w:t>dijelaskan</w:t>
+      </w:r>
+      <w:proofErr w:type="spellEnd"/>
+      <w:r>
+        <w:t xml:space="preserve"> </w:t>
+      </w:r>
+      <w:proofErr w:type="spellStart"/>
+      <w:r>
+        <w:t>tahap</w:t>
+      </w:r>
+      <w:proofErr w:type="spellEnd"/>
+      <w:r>
+        <w:t xml:space="preserve"> – </w:t>
+      </w:r>
+      <w:proofErr w:type="spellStart"/>
+      <w:r>
+        <w:t>tahap</w:t>
+      </w:r>
+      <w:proofErr w:type="spellEnd"/>
+      <w:r>
+        <w:t xml:space="preserve"> </w:t>
+      </w:r>
+      <w:proofErr w:type="spellStart"/>
+      <w:r>
+        <w:t>dalam</w:t>
+      </w:r>
+      <w:proofErr w:type="spellEnd"/>
+      <w:r>
+        <w:t xml:space="preserve"> </w:t>
+      </w:r>
+      <w:proofErr w:type="spellStart"/>
+      <w:r>
+        <w:t>menentukan</w:t>
+      </w:r>
+      <w:proofErr w:type="spellEnd"/>
+      <w:r>
+        <w:t xml:space="preserve"> </w:t>
+      </w:r>
+      <w:proofErr w:type="spellStart"/>
+      <w:r>
+        <w:t>aspek</w:t>
+      </w:r>
+      <w:proofErr w:type="spellEnd"/>
+      <w:r>
+        <w:t xml:space="preserve"> – </w:t>
+      </w:r>
+      <w:proofErr w:type="spellStart"/>
+      <w:r>
+        <w:t>aspek</w:t>
+      </w:r>
+      <w:proofErr w:type="spellEnd"/>
+      <w:r>
+        <w:t xml:space="preserve"> </w:t>
+      </w:r>
+      <w:proofErr w:type="spellStart"/>
+      <w:r>
+        <w:t>dalam</w:t>
+      </w:r>
+      <w:proofErr w:type="spellEnd"/>
+      <w:r>
+        <w:t xml:space="preserve"> </w:t>
+      </w:r>
+      <w:proofErr w:type="spellStart"/>
+      <w:r>
+        <w:t>membuat</w:t>
+      </w:r>
+      <w:proofErr w:type="spellEnd"/>
+      <w:r>
+        <w:t xml:space="preserve"> game </w:t>
+      </w:r>
+      <w:proofErr w:type="spellStart"/>
+      <w:r>
+        <w:t>Tugas</w:t>
+      </w:r>
+      <w:proofErr w:type="spellEnd"/>
+      <w:r>
+        <w:t xml:space="preserve"> Akhir </w:t>
+      </w:r>
+      <w:proofErr w:type="spellStart"/>
+      <w:r>
+        <w:t>ini</w:t>
+      </w:r>
+      <w:proofErr w:type="spellEnd"/>
+      <w:r>
+        <w:t xml:space="preserve">. </w:t>
+      </w:r>
+      <w:proofErr w:type="spellStart"/>
+      <w:r>
+        <w:t>Diantaranya</w:t>
+      </w:r>
+      <w:proofErr w:type="spellEnd"/>
+      <w:r>
+        <w:t xml:space="preserve"> </w:t>
+      </w:r>
+      <w:proofErr w:type="spellStart"/>
+      <w:r>
+        <w:t>adalah</w:t>
+      </w:r>
+      <w:proofErr w:type="spellEnd"/>
+      <w:r>
+        <w:t xml:space="preserve"> UI, </w:t>
+      </w:r>
+      <w:proofErr w:type="spellStart"/>
+      <w:r>
+        <w:t>karakter</w:t>
+      </w:r>
+      <w:proofErr w:type="spellEnd"/>
+      <w:r>
+        <w:t xml:space="preserve">, level </w:t>
+      </w:r>
+      <w:r>
+        <w:t xml:space="preserve">tutorial </w:t>
+      </w:r>
+      <w:r>
+        <w:t>dan UX.</w:t>
+      </w:r>
+      <w:r>
+        <w:t xml:space="preserve"> Nanti </w:t>
+      </w:r>
+      <w:proofErr w:type="spellStart"/>
+      <w:r>
+        <w:t>akan</w:t>
+      </w:r>
+      <w:proofErr w:type="spellEnd"/>
+      <w:r>
+        <w:t xml:space="preserve"> </w:t>
+      </w:r>
+      <w:proofErr w:type="spellStart"/>
+      <w:r>
+        <w:t>dijelaskan</w:t>
+      </w:r>
+      <w:proofErr w:type="spellEnd"/>
+      <w:r>
+        <w:t xml:space="preserve"> </w:t>
+      </w:r>
+      <w:proofErr w:type="spellStart"/>
+      <w:r>
+        <w:t>dalam</w:t>
+      </w:r>
+      <w:proofErr w:type="spellEnd"/>
+      <w:r>
+        <w:t xml:space="preserve"> detail </w:t>
+      </w:r>
+      <w:proofErr w:type="spellStart"/>
+      <w:r>
+        <w:t>apa</w:t>
+      </w:r>
+      <w:proofErr w:type="spellEnd"/>
+      <w:r>
+        <w:t xml:space="preserve"> yang </w:t>
+      </w:r>
+      <w:proofErr w:type="spellStart"/>
+      <w:r>
+        <w:t>dipertimbangkan</w:t>
+      </w:r>
+      <w:proofErr w:type="spellEnd"/>
+      <w:r>
+        <w:t xml:space="preserve"> </w:t>
+      </w:r>
+      <w:proofErr w:type="spellStart"/>
+      <w:r>
+        <w:t>dalam</w:t>
+      </w:r>
+      <w:proofErr w:type="spellEnd"/>
+      <w:r>
+        <w:t xml:space="preserve"> </w:t>
+      </w:r>
+      <w:proofErr w:type="spellStart"/>
+      <w:r>
+        <w:t>membuat</w:t>
+      </w:r>
+      <w:proofErr w:type="spellEnd"/>
+      <w:r>
+        <w:t xml:space="preserve"> </w:t>
+      </w:r>
+      <w:proofErr w:type="spellStart"/>
+      <w:r>
+        <w:t>aspek</w:t>
+      </w:r>
+      <w:proofErr w:type="spellEnd"/>
+      <w:r>
+        <w:t xml:space="preserve"> </w:t>
+      </w:r>
+      <w:proofErr w:type="spellStart"/>
+      <w:r>
+        <w:t>tersebut</w:t>
+      </w:r>
+      <w:proofErr w:type="spellEnd"/>
+      <w:r>
+        <w:t>.</w:t>
       </w:r>
     </w:p>
     <w:p/>
@@ -51,8 +261,25 @@
         <w:ind w:hanging="720"/>
       </w:pPr>
       <w:r>
-        <w:t>UX dan flow aplikasi</w:t>
-      </w:r>
+        <w:t xml:space="preserve">UX dan flow </w:t>
+      </w:r>
+      <w:proofErr w:type="spellStart"/>
+      <w:r>
+        <w:t>aplikasi</w:t>
+      </w:r>
+      <w:proofErr w:type="spellEnd"/>
+    </w:p>
+    <w:p>
+      <w:pPr>
+        <w:pStyle w:val="STTSJudulSubBab"/>
+        <w:ind w:left="720"/>
+      </w:pPr>
+    </w:p>
+    <w:p>
+      <w:pPr>
+        <w:pStyle w:val="STTSJudulSubBab"/>
+        <w:ind w:left="720"/>
+      </w:pPr>
     </w:p>
     <w:p>
       <w:pPr>
@@ -116,9 +343,11 @@
         </w:numPr>
         <w:ind w:hanging="720"/>
       </w:pPr>
+      <w:proofErr w:type="spellStart"/>
       <w:r>
         <w:t>Tujuan</w:t>
       </w:r>
+      <w:proofErr w:type="spellEnd"/>
     </w:p>
     <w:p>
       <w:r>
@@ -136,8 +365,13 @@
         <w:ind w:left="709" w:hanging="709"/>
       </w:pPr>
       <w:r>
-        <w:t>Ruang Lingkup</w:t>
-      </w:r>
+        <w:t xml:space="preserve">Ruang </w:t>
+      </w:r>
+      <w:proofErr w:type="spellStart"/>
+      <w:r>
+        <w:t>Lingkup</w:t>
+      </w:r>
+      <w:proofErr w:type="spellEnd"/>
     </w:p>
     <w:p>
       <w:r>
@@ -146,12 +380,12 @@
     </w:p>
     <w:p>
       <w:r>
+        <w:lastRenderedPageBreak/>
         <w:t>To make your document look professionally produced, Word provides header, footer, cover page, and text box designs that complement each other. For example, you can add a matching cover page, header, and sidebar. Click Insert and then choose the elements you want from the different galleries.</w:t>
       </w:r>
     </w:p>
     <w:p>
       <w:r>
-        <w:lastRenderedPageBreak/>
         <w:t>Themes and styles also help keep your document coordinated. When you click Design and choose a new Theme, the pictures, charts, and SmartArt graphics change to match your new theme. When you apply styles, your headings change to match the new theme.</w:t>
       </w:r>
     </w:p>
@@ -175,9 +409,19 @@
         </w:numPr>
         <w:ind w:left="709" w:hanging="709"/>
       </w:pPr>
-      <w:r>
-        <w:t>Sistematika Pembahasan</w:t>
-      </w:r>
+      <w:proofErr w:type="spellStart"/>
+      <w:r>
+        <w:t>Sistematika</w:t>
+      </w:r>
+      <w:proofErr w:type="spellEnd"/>
+      <w:r>
+        <w:t xml:space="preserve"> </w:t>
+      </w:r>
+      <w:proofErr w:type="spellStart"/>
+      <w:r>
+        <w:t>Pembahasan</w:t>
+      </w:r>
+      <w:proofErr w:type="spellEnd"/>
     </w:p>
     <w:p>
       <w:r>
@@ -245,7 +489,11 @@
         <w:ind w:left="1985" w:firstLine="0"/>
       </w:pPr>
       <w:r>
-        <w:t>Video provides a powerful way to help you prove your point. When you click Online Video, you can paste in the embed code for the video you want to add. You can also type a keyword to search online for the video that best fits your document.</w:t>
+        <w:t xml:space="preserve">Video provides a powerful way to help you prove your point. When you click Online Video, you can paste in the embed code for the video you want to add. You can also type a </w:t>
+      </w:r>
+      <w:r>
+        <w:lastRenderedPageBreak/>
+        <w:t>keyword to search online for the video that best fits your document.</w:t>
       </w:r>
     </w:p>
     <w:p/>
@@ -335,7 +583,13 @@
       <w:rPr>
         <w:noProof/>
       </w:rPr>
-      <w:t>12</w:t>
+      <w:t>1</w:t>
+    </w:r>
+    <w:r>
+      <w:rPr>
+        <w:noProof/>
+      </w:rPr>
+      <w:t>2</w:t>
     </w:r>
     <w:r>
       <w:fldChar w:fldCharType="end"/>

</xml_diff>